<commit_message>
Updated team roles in Test Plan (Phase 1)
</commit_message>
<xml_diff>
--- a/Bookstore_TestPlan_Phase1.docx
+++ b/Bookstore_TestPlan_Phase1.docx
@@ -312,7 +312,13 @@
         <w:t xml:space="preserve"> Chege</w:t>
       </w:r>
       <w:r>
-        <w:t>: Test plan creation, test case design, and defect tracking.</w:t>
+        <w:t>: Test plan creation</w:t>
+      </w:r>
+      <w:r>
+        <w:t xml:space="preserve"> and</w:t>
+      </w:r>
+      <w:r>
+        <w:t xml:space="preserve"> test case design.</w:t>
       </w:r>
       <w:r>
         <w:br/>
@@ -325,7 +331,7 @@
           <w:sz w:val="24"/>
           <w:szCs w:val="24"/>
         </w:rPr>
-        <w:t>Josphat Chege</w:t>
+        <w:t>Robel Yihelu</w:t>
       </w:r>
       <w:r>
         <w:t>: Manual test execution and reporting of defects.</w:t>
@@ -362,7 +368,13 @@
         <w:t xml:space="preserve"> Mumbua</w:t>
       </w:r>
       <w:r>
-        <w:t>: Documentation review and communication management.</w:t>
+        <w:t>: Documentation review</w:t>
+      </w:r>
+      <w:r>
+        <w:t>, defect tracking</w:t>
+      </w:r>
+      <w:r>
+        <w:t xml:space="preserve"> and communication management.</w:t>
       </w:r>
     </w:p>
     <w:p>

</xml_diff>